<commit_message>
kleine Anpassungen an der Analyse
</commit_message>
<xml_diff>
--- a/Documents/Analyse/Analyse_v1.docx
+++ b/Documents/Analyse/Analyse_v1.docx
@@ -23,34 +23,10 @@
     </w:p>
     <w:p>
       <w:r>
-        <w:t xml:space="preserve">Neu wurde ein Projektstrukturplan erstellt, in welchem die einzelnen Arbeitspakete pro Person und Iterationen ersichtlich sind. Die Grobplanung aus der Projektskizze wurde aktualisiert, wird aber in künftigen Dokumenten auf Grund von redundanter Information nicht mehr vorhanden sein. Die bisherigen Ziele wurden alle erreicht, weshalb keine weiteren Massnahmen für die nächste Iteration geplant werde müssen. Die weiteren Iterationen wurden im Detail geplant. Die Risiken-Planung musste aktualisiert werden, da effektiv ein Personaldefizit auftreten wird. </w:t>
-      </w:r>
-      <w:proofErr w:type="spellStart"/>
-      <w:r>
-        <w:t>Yacine</w:t>
-      </w:r>
-      <w:proofErr w:type="spellEnd"/>
-      <w:r>
-        <w:t xml:space="preserve"> </w:t>
-      </w:r>
-      <w:proofErr w:type="spellStart"/>
-      <w:r>
-        <w:t>Mekesser</w:t>
-      </w:r>
-      <w:proofErr w:type="spellEnd"/>
-      <w:r>
-        <w:t xml:space="preserve"> muss vom 25.11 bis zum 12.12 in den Wiederholungskurs. Seine Abwesenheit ist bereits in die Planung zukünftiger Iterationen eingeflossen</w:t>
+        <w:t>Neu wurde ein Projektstrukturplan erstellt, in welchem die einzelnen Arbeitspakete pro Person und Iterationen ersichtlich sind. Die Grobplanung aus der Projektskizze wurde aktualisiert, wird aber in künftigen Dokumenten auf Grund von redundanter Information nicht mehr vorhanden sein. Die bisherigen Ziele wurden alle erreicht, weshalb keine weiteren Massnahmen für die nächste Iteration geplant werde müssen. Die weiteren Iterationen wurden im Detail geplant. Die Risiken-Planung musste aktualisiert werden, da effektiv ein Personaldefizit auftreten wird. Yacine Mekesser muss vom 25.11 bis zum 12.12 in den Wiederholungskurs. Seine Abwesenheit ist bereits in die Planung zukünftiger Iterationen eingeflossen</w:t>
       </w:r>
       <w:r>
-        <w:t xml:space="preserve"> und sollte das Projekt nicht </w:t>
-      </w:r>
-      <w:proofErr w:type="spellStart"/>
-      <w:r>
-        <w:t>gefärden</w:t>
-      </w:r>
-      <w:proofErr w:type="spellEnd"/>
-      <w:r>
-        <w:t>.</w:t>
+        <w:t xml:space="preserve"> und sollte das Projekt nicht gefärden.</w:t>
       </w:r>
     </w:p>
     <w:p/>
@@ -366,21 +342,7 @@
           <w:lang w:val="en-US"/>
         </w:rPr>
         <w:tab/>
-        <w:t xml:space="preserve">EAB </w:t>
-      </w:r>
-      <w:proofErr w:type="spellStart"/>
-      <w:r>
-        <w:rPr>
-          <w:lang w:val="en-US"/>
-        </w:rPr>
-        <w:t>Objekt</w:t>
-      </w:r>
-      <w:proofErr w:type="spellEnd"/>
-      <w:r>
-        <w:rPr>
-          <w:lang w:val="en-US"/>
-        </w:rPr>
-        <w:t xml:space="preserve"> Controller</w:t>
+        <w:t>EAB Objekt Controller</w:t>
       </w:r>
       <w:r>
         <w:rPr>
@@ -525,16 +487,8 @@
           <w:lang w:val="en-US"/>
         </w:rPr>
         <w:tab/>
-        <w:t xml:space="preserve">EDA </w:t>
+        <w:t>EDA Persistance</w:t>
       </w:r>
-      <w:proofErr w:type="spellStart"/>
-      <w:r>
-        <w:rPr>
-          <w:lang w:val="en-US"/>
-        </w:rPr>
-        <w:t>Persistance</w:t>
-      </w:r>
-      <w:proofErr w:type="spellEnd"/>
       <w:r>
         <w:rPr>
           <w:lang w:val="en-US"/>
@@ -589,16 +543,8 @@
         <w:rPr>
           <w:lang w:val="en-US"/>
         </w:rPr>
-        <w:t xml:space="preserve"> </w:t>
+        <w:t xml:space="preserve"> Userinfo</w:t>
       </w:r>
-      <w:proofErr w:type="spellStart"/>
-      <w:r>
-        <w:rPr>
-          <w:lang w:val="en-US"/>
-        </w:rPr>
-        <w:t>Userinfo</w:t>
-      </w:r>
-      <w:proofErr w:type="spellEnd"/>
       <w:r>
         <w:rPr>
           <w:lang w:val="en-US"/>
@@ -628,16 +574,8 @@
         <w:rPr>
           <w:lang w:val="en-US"/>
         </w:rPr>
-        <w:t xml:space="preserve"> </w:t>
+        <w:t xml:space="preserve"> Userconfig</w:t>
       </w:r>
-      <w:proofErr w:type="spellStart"/>
-      <w:r>
-        <w:rPr>
-          <w:lang w:val="en-US"/>
-        </w:rPr>
-        <w:t>Userconfig</w:t>
-      </w:r>
-      <w:proofErr w:type="spellEnd"/>
     </w:p>
     <w:p>
       <w:pPr>
@@ -673,17 +611,8 @@
           <w:b/>
           <w:lang w:val="en-US"/>
         </w:rPr>
-        <w:t xml:space="preserve">G </w:t>
+        <w:t>G Auslieferung</w:t>
       </w:r>
-      <w:proofErr w:type="spellStart"/>
-      <w:r>
-        <w:rPr>
-          <w:b/>
-          <w:lang w:val="en-US"/>
-        </w:rPr>
-        <w:t>Auslieferung</w:t>
-      </w:r>
-      <w:proofErr w:type="spellEnd"/>
     </w:p>
     <w:p>
       <w:pPr>
@@ -1345,7 +1274,6 @@
                 <w:lang w:eastAsia="de-CH"/>
               </w:rPr>
             </w:pPr>
-            <w:proofErr w:type="spellStart"/>
             <w:r>
               <w:rPr>
                 <w:rFonts w:eastAsia="Times New Roman" w:cs="Times New Roman"/>
@@ -1356,7 +1284,6 @@
               </w:rPr>
               <w:t>Inception</w:t>
             </w:r>
-            <w:proofErr w:type="spellEnd"/>
           </w:p>
         </w:tc>
         <w:tc>
@@ -1425,7 +1352,6 @@
                 <w:lang w:eastAsia="de-CH"/>
               </w:rPr>
             </w:pPr>
-            <w:proofErr w:type="spellStart"/>
             <w:r>
               <w:rPr>
                 <w:rFonts w:eastAsia="Times New Roman" w:cs="Times New Roman"/>
@@ -1436,7 +1362,6 @@
               </w:rPr>
               <w:t>Construction</w:t>
             </w:r>
-            <w:proofErr w:type="spellEnd"/>
           </w:p>
         </w:tc>
         <w:tc>
@@ -4493,7 +4418,6 @@
                 <w:lang w:eastAsia="de-CH"/>
               </w:rPr>
             </w:pPr>
-            <w:proofErr w:type="spellStart"/>
             <w:r>
               <w:rPr>
                 <w:rFonts w:eastAsia="Times New Roman" w:cs="Times New Roman"/>
@@ -4504,7 +4428,6 @@
               </w:rPr>
               <w:t>Auwände</w:t>
             </w:r>
-            <w:proofErr w:type="spellEnd"/>
           </w:p>
         </w:tc>
         <w:tc>
@@ -5267,18 +5190,8 @@
                 <w:color w:val="000000"/>
                 <w:lang w:eastAsia="de-CH"/>
               </w:rPr>
-              <w:t xml:space="preserve">Remo </w:t>
-            </w:r>
-            <w:proofErr w:type="spellStart"/>
-            <w:r>
-              <w:rPr>
-                <w:rFonts w:eastAsia="Times New Roman" w:cs="Times New Roman"/>
-                <w:color w:val="000000"/>
-                <w:lang w:eastAsia="de-CH"/>
-              </w:rPr>
-              <w:t>Höppli</w:t>
-            </w:r>
-            <w:proofErr w:type="spellEnd"/>
+              <w:t>Remo Höppli</w:t>
+            </w:r>
           </w:p>
         </w:tc>
         <w:tc>
@@ -5678,34 +5591,14 @@
                 <w:lang w:eastAsia="de-CH"/>
               </w:rPr>
             </w:pPr>
-            <w:proofErr w:type="spellStart"/>
-            <w:r>
-              <w:rPr>
-                <w:rFonts w:eastAsia="Times New Roman" w:cs="Times New Roman"/>
-                <w:color w:val="000000"/>
-                <w:lang w:eastAsia="de-CH"/>
-              </w:rPr>
-              <w:t>Yacine</w:t>
-            </w:r>
-            <w:proofErr w:type="spellEnd"/>
-            <w:r>
-              <w:rPr>
-                <w:rFonts w:eastAsia="Times New Roman" w:cs="Times New Roman"/>
-                <w:color w:val="000000"/>
-                <w:lang w:eastAsia="de-CH"/>
-              </w:rPr>
-              <w:t xml:space="preserve"> </w:t>
-            </w:r>
-            <w:proofErr w:type="spellStart"/>
-            <w:r>
-              <w:rPr>
-                <w:rFonts w:eastAsia="Times New Roman" w:cs="Times New Roman"/>
-                <w:color w:val="000000"/>
-                <w:lang w:eastAsia="de-CH"/>
-              </w:rPr>
-              <w:t>Mekesser</w:t>
-            </w:r>
-            <w:proofErr w:type="spellEnd"/>
+            <w:r>
+              <w:rPr>
+                <w:rFonts w:eastAsia="Times New Roman" w:cs="Times New Roman"/>
+                <w:color w:val="000000"/>
+                <w:lang w:eastAsia="de-CH"/>
+              </w:rPr>
+              <w:t>Yacine Mekesser</w:t>
+            </w:r>
           </w:p>
         </w:tc>
         <w:tc>
@@ -6455,18 +6348,8 @@
                 <w:color w:val="000000"/>
                 <w:lang w:eastAsia="de-CH"/>
               </w:rPr>
-              <w:t xml:space="preserve">Emily </w:t>
-            </w:r>
-            <w:proofErr w:type="spellStart"/>
-            <w:r>
-              <w:rPr>
-                <w:rFonts w:eastAsia="Times New Roman" w:cs="Times New Roman"/>
-                <w:color w:val="000000"/>
-                <w:lang w:eastAsia="de-CH"/>
-              </w:rPr>
-              <w:t>Wangler</w:t>
-            </w:r>
-            <w:proofErr w:type="spellEnd"/>
+              <w:t>Emily Wangler</w:t>
+            </w:r>
           </w:p>
         </w:tc>
         <w:tc>
@@ -6766,23 +6649,13 @@
                 <w:lang w:eastAsia="de-CH"/>
               </w:rPr>
             </w:pPr>
-            <w:proofErr w:type="spellStart"/>
-            <w:r>
-              <w:rPr>
-                <w:rFonts w:eastAsia="Times New Roman" w:cs="Times New Roman"/>
-                <w:color w:val="000000"/>
-                <w:lang w:eastAsia="de-CH"/>
-              </w:rPr>
-              <w:t>Inception</w:t>
-            </w:r>
-            <w:proofErr w:type="spellEnd"/>
-            <w:r>
-              <w:rPr>
-                <w:rFonts w:eastAsia="Times New Roman" w:cs="Times New Roman"/>
-                <w:color w:val="000000"/>
-                <w:lang w:eastAsia="de-CH"/>
-              </w:rPr>
-              <w:t xml:space="preserve"> Abschluss</w:t>
+            <w:r>
+              <w:rPr>
+                <w:rFonts w:eastAsia="Times New Roman" w:cs="Times New Roman"/>
+                <w:color w:val="000000"/>
+                <w:lang w:eastAsia="de-CH"/>
+              </w:rPr>
+              <w:t>Inception Abschluss</w:t>
             </w:r>
           </w:p>
         </w:tc>
@@ -7557,23 +7430,13 @@
                 <w:lang w:eastAsia="de-CH"/>
               </w:rPr>
             </w:pPr>
-            <w:proofErr w:type="spellStart"/>
-            <w:r>
-              <w:rPr>
-                <w:rFonts w:eastAsia="Times New Roman" w:cs="Times New Roman"/>
-                <w:color w:val="000000"/>
-                <w:lang w:eastAsia="de-CH"/>
-              </w:rPr>
-              <w:t>Construction</w:t>
-            </w:r>
-            <w:proofErr w:type="spellEnd"/>
-            <w:r>
-              <w:rPr>
-                <w:rFonts w:eastAsia="Times New Roman" w:cs="Times New Roman"/>
-                <w:color w:val="000000"/>
-                <w:lang w:eastAsia="de-CH"/>
-              </w:rPr>
-              <w:t xml:space="preserve"> Abschluss</w:t>
+            <w:r>
+              <w:rPr>
+                <w:rFonts w:eastAsia="Times New Roman" w:cs="Times New Roman"/>
+                <w:color w:val="000000"/>
+                <w:lang w:eastAsia="de-CH"/>
+              </w:rPr>
+              <w:t>Construction Abschluss</w:t>
             </w:r>
           </w:p>
         </w:tc>
@@ -8424,7 +8287,6 @@
                 <w:lang w:eastAsia="de-CH"/>
               </w:rPr>
             </w:pPr>
-            <w:proofErr w:type="spellStart"/>
             <w:r>
               <w:rPr>
                 <w:rFonts w:eastAsia="Times New Roman" w:cs="Times New Roman"/>
@@ -8433,7 +8295,6 @@
               </w:rPr>
               <w:t>Inception</w:t>
             </w:r>
-            <w:proofErr w:type="spellEnd"/>
           </w:p>
         </w:tc>
         <w:tc>
@@ -8708,7 +8569,6 @@
                 <w:lang w:eastAsia="de-CH"/>
               </w:rPr>
             </w:pPr>
-            <w:proofErr w:type="spellStart"/>
             <w:r>
               <w:rPr>
                 <w:rFonts w:eastAsia="Times New Roman" w:cs="Times New Roman"/>
@@ -8717,7 +8577,6 @@
               </w:rPr>
               <w:t>Construction</w:t>
             </w:r>
-            <w:proofErr w:type="spellEnd"/>
           </w:p>
         </w:tc>
         <w:tc>
@@ -8844,7 +8703,6 @@
                 <w:lang w:eastAsia="de-CH"/>
               </w:rPr>
             </w:pPr>
-            <w:proofErr w:type="spellStart"/>
             <w:r>
               <w:rPr>
                 <w:rFonts w:eastAsia="Times New Roman" w:cs="Times New Roman"/>
@@ -8853,7 +8711,6 @@
               </w:rPr>
               <w:t>Construction</w:t>
             </w:r>
-            <w:proofErr w:type="spellEnd"/>
           </w:p>
         </w:tc>
         <w:tc>
@@ -8980,7 +8837,6 @@
                 <w:lang w:eastAsia="de-CH"/>
               </w:rPr>
             </w:pPr>
-            <w:proofErr w:type="spellStart"/>
             <w:r>
               <w:rPr>
                 <w:rFonts w:eastAsia="Times New Roman" w:cs="Times New Roman"/>
@@ -8989,7 +8845,6 @@
               </w:rPr>
               <w:t>Construction</w:t>
             </w:r>
-            <w:proofErr w:type="spellEnd"/>
           </w:p>
         </w:tc>
         <w:tc>
@@ -9821,18 +9676,8 @@
                 <w:color w:val="000000"/>
                 <w:lang w:eastAsia="de-CH"/>
               </w:rPr>
-              <w:t xml:space="preserve">wahr- </w:t>
-            </w:r>
-            <w:proofErr w:type="spellStart"/>
-            <w:r>
-              <w:rPr>
-                <w:rFonts w:eastAsia="Times New Roman" w:cs="Times New Roman"/>
-                <w:color w:val="000000"/>
-                <w:lang w:eastAsia="de-CH"/>
-              </w:rPr>
-              <w:t>scheinlich</w:t>
-            </w:r>
-            <w:proofErr w:type="spellEnd"/>
+              <w:t>wahr- scheinlich</w:t>
+            </w:r>
           </w:p>
         </w:tc>
         <w:tc>
@@ -9887,23 +9732,13 @@
                 <w:lang w:eastAsia="de-CH"/>
               </w:rPr>
             </w:pPr>
-            <w:proofErr w:type="spellStart"/>
-            <w:r>
-              <w:rPr>
-                <w:rFonts w:eastAsia="Times New Roman" w:cs="Times New Roman"/>
-                <w:color w:val="000000"/>
-                <w:lang w:eastAsia="de-CH"/>
-              </w:rPr>
-              <w:t>Git</w:t>
-            </w:r>
-            <w:proofErr w:type="spellEnd"/>
-            <w:r>
-              <w:rPr>
-                <w:rFonts w:eastAsia="Times New Roman" w:cs="Times New Roman"/>
-                <w:color w:val="000000"/>
-                <w:lang w:eastAsia="de-CH"/>
-              </w:rPr>
-              <w:t xml:space="preserve"> benutzen</w:t>
+            <w:r>
+              <w:rPr>
+                <w:rFonts w:eastAsia="Times New Roman" w:cs="Times New Roman"/>
+                <w:color w:val="000000"/>
+                <w:lang w:eastAsia="de-CH"/>
+              </w:rPr>
+              <w:t>Git benutzen</w:t>
             </w:r>
             <w:r>
               <w:rPr>
@@ -10062,18 +9897,8 @@
                 <w:color w:val="000000"/>
                 <w:lang w:eastAsia="de-CH"/>
               </w:rPr>
-              <w:t>-</w:t>
-            </w:r>
-            <w:proofErr w:type="spellStart"/>
-            <w:r>
-              <w:rPr>
-                <w:rFonts w:eastAsia="Times New Roman" w:cs="Times New Roman"/>
-                <w:color w:val="000000"/>
-                <w:lang w:eastAsia="de-CH"/>
-              </w:rPr>
-              <w:t>scheinlich</w:t>
-            </w:r>
-            <w:proofErr w:type="spellEnd"/>
+              <w:t>-scheinlich</w:t>
+            </w:r>
           </w:p>
         </w:tc>
         <w:tc>
@@ -10934,9 +10759,8 @@
                 <w:color w:val="000000"/>
                 <w:lang w:eastAsia="de-CH"/>
               </w:rPr>
-              <w:t xml:space="preserve">WK </w:t>
-            </w:r>
-            <w:proofErr w:type="spellStart"/>
+              <w:t>WK Yacine</w:t>
+            </w:r>
             <w:r>
               <w:rPr>
                 <w:rFonts w:eastAsia="Times New Roman" w:cs="Times New Roman"/>
@@ -10944,9 +10768,8 @@
                 <w:color w:val="000000"/>
                 <w:lang w:eastAsia="de-CH"/>
               </w:rPr>
-              <w:t>Yacine</w:t>
-            </w:r>
-            <w:proofErr w:type="spellEnd"/>
+              <w:t xml:space="preserve"> 24.11-12.12</w:t>
+            </w:r>
             <w:r>
               <w:rPr>
                 <w:rFonts w:eastAsia="Times New Roman" w:cs="Times New Roman"/>
@@ -10954,61 +10777,41 @@
                 <w:color w:val="000000"/>
                 <w:lang w:eastAsia="de-CH"/>
               </w:rPr>
-              <w:t xml:space="preserve"> 24.11-12.12</w:t>
-            </w:r>
-            <w:r>
+              <w:t>!</w:t>
+            </w:r>
+          </w:p>
+        </w:tc>
+        <w:tc>
+          <w:tcPr>
+            <w:tcW w:w="430" w:type="pct"/>
+            <w:tcBorders>
+              <w:top w:val="nil"/>
+              <w:left w:val="nil"/>
+              <w:bottom w:val="nil"/>
+              <w:right w:val="nil"/>
+            </w:tcBorders>
+            <w:shd w:val="clear" w:color="auto" w:fill="auto"/>
+            <w:hideMark/>
+          </w:tcPr>
+          <w:p>
+            <w:pPr>
+              <w:spacing w:after="0" w:line="240" w:lineRule="auto"/>
               <w:rPr>
                 <w:rFonts w:eastAsia="Times New Roman" w:cs="Times New Roman"/>
                 <w:b/>
                 <w:color w:val="000000"/>
                 <w:lang w:eastAsia="de-CH"/>
               </w:rPr>
-              <w:t>!</w:t>
-            </w:r>
-          </w:p>
-        </w:tc>
-        <w:tc>
-          <w:tcPr>
-            <w:tcW w:w="430" w:type="pct"/>
-            <w:tcBorders>
-              <w:top w:val="nil"/>
-              <w:left w:val="nil"/>
-              <w:bottom w:val="nil"/>
-              <w:right w:val="nil"/>
-            </w:tcBorders>
-            <w:shd w:val="clear" w:color="auto" w:fill="auto"/>
-            <w:hideMark/>
-          </w:tcPr>
-          <w:p>
-            <w:pPr>
-              <w:spacing w:after="0" w:line="240" w:lineRule="auto"/>
+            </w:pPr>
+            <w:r>
               <w:rPr>
                 <w:rFonts w:eastAsia="Times New Roman" w:cs="Times New Roman"/>
                 <w:b/>
                 <w:color w:val="000000"/>
                 <w:lang w:eastAsia="de-CH"/>
               </w:rPr>
-            </w:pPr>
-            <w:r>
-              <w:rPr>
-                <w:rFonts w:eastAsia="Times New Roman" w:cs="Times New Roman"/>
-                <w:b/>
-                <w:color w:val="000000"/>
-                <w:lang w:eastAsia="de-CH"/>
-              </w:rPr>
-              <w:t>Sehr wahr-</w:t>
-            </w:r>
-            <w:proofErr w:type="spellStart"/>
-            <w:r>
-              <w:rPr>
-                <w:rFonts w:eastAsia="Times New Roman" w:cs="Times New Roman"/>
-                <w:b/>
-                <w:color w:val="000000"/>
-                <w:lang w:eastAsia="de-CH"/>
-              </w:rPr>
-              <w:t>scheinlich</w:t>
-            </w:r>
-            <w:proofErr w:type="spellEnd"/>
+              <w:t>Sehr wahr-scheinlich</w:t>
+            </w:r>
           </w:p>
         </w:tc>
         <w:tc>
@@ -11085,25 +10888,7 @@
                 <w:color w:val="000000"/>
                 <w:lang w:eastAsia="de-CH"/>
               </w:rPr>
-              <w:t xml:space="preserve"> Verlängerung der </w:t>
-            </w:r>
-            <w:proofErr w:type="spellStart"/>
-            <w:r>
-              <w:rPr>
-                <w:rFonts w:eastAsia="Times New Roman" w:cs="Times New Roman"/>
-                <w:color w:val="000000"/>
-                <w:lang w:eastAsia="de-CH"/>
-              </w:rPr>
-              <w:t>Construction</w:t>
-            </w:r>
-            <w:proofErr w:type="spellEnd"/>
-            <w:r>
-              <w:rPr>
-                <w:rFonts w:eastAsia="Times New Roman" w:cs="Times New Roman"/>
-                <w:color w:val="000000"/>
-                <w:lang w:eastAsia="de-CH"/>
-              </w:rPr>
-              <w:t xml:space="preserve"> Phase, Verkürzung der Transition Phase </w:t>
+              <w:t xml:space="preserve"> Verlängerung der Construction Phase, Verkürzung der Transition Phase </w:t>
             </w:r>
           </w:p>
         </w:tc>
@@ -11254,18 +11039,8 @@
                 <w:color w:val="000000"/>
                 <w:lang w:eastAsia="de-CH"/>
               </w:rPr>
-              <w:t xml:space="preserve">- </w:t>
-            </w:r>
-            <w:proofErr w:type="spellStart"/>
-            <w:r>
-              <w:rPr>
-                <w:rFonts w:eastAsia="Times New Roman" w:cs="Times New Roman"/>
-                <w:color w:val="000000"/>
-                <w:lang w:eastAsia="de-CH"/>
-              </w:rPr>
-              <w:t>scheinlich</w:t>
-            </w:r>
-            <w:proofErr w:type="spellEnd"/>
+              <w:t>- scheinlich</w:t>
+            </w:r>
           </w:p>
         </w:tc>
         <w:tc>
@@ -11762,35 +11537,22 @@
     </w:p>
     <w:p>
       <w:r>
-        <w:t xml:space="preserve">Das Risiko mit der Nummer 6 wird im Verlaufe des Projektes eintreten, da </w:t>
-      </w:r>
-      <w:proofErr w:type="spellStart"/>
-      <w:r>
-        <w:t>Yacine</w:t>
-      </w:r>
-      <w:proofErr w:type="spellEnd"/>
-      <w:r>
-        <w:t xml:space="preserve"> </w:t>
-      </w:r>
-      <w:proofErr w:type="spellStart"/>
-      <w:r>
-        <w:t>Mekesser</w:t>
-      </w:r>
-      <w:proofErr w:type="spellEnd"/>
-      <w:r>
-        <w:t xml:space="preserve"> vom 24.11 bis zum 12.12 in den WK (Wiederholungskurs) muss.</w:t>
+        <w:t>Das Risiko mit der Nummer 6 wird im Verlaufe des Projektes eintreten, da Yacine Mekesser vom 24.11 bis zum 12.12 in den WK (Wiederholungskurs) muss.</w:t>
       </w:r>
       <w:r>
         <w:br/>
-        <w:t xml:space="preserve">Als Massnahme wurde die </w:t>
+        <w:t xml:space="preserve">Als Massnahme wurde die Construction Phase um eine Iteration von 2 Wochen verlängert und </w:t>
       </w:r>
-      <w:proofErr w:type="spellStart"/>
       <w:r>
-        <w:t>Construction</w:t>
+        <w:t>die Transition Phase von 3 auf 1</w:t>
       </w:r>
-      <w:proofErr w:type="spellEnd"/>
       <w:r>
-        <w:t xml:space="preserve"> Phase um eine Iteration von 2 Wochen verlängert und die Transition Phase von 3 auf 2 Wochen verkürzt. Weitere Änderungen in der Personaleinplanung werden während des Projektverlaufs aktualisiert.</w:t>
+        <w:t xml:space="preserve"> Woche</w:t>
+      </w:r>
+      <w:bookmarkStart w:id="0" w:name="_GoBack"/>
+      <w:bookmarkEnd w:id="0"/>
+      <w:r>
+        <w:t xml:space="preserve"> verkürzt. Weitere Änderungen in der Personaleinplanung werden während des Projektverlaufs aktualisiert.</w:t>
       </w:r>
     </w:p>
     <w:p>
@@ -11798,10 +11560,7 @@
         <w:pStyle w:val="Heading2"/>
       </w:pPr>
     </w:p>
-    <w:p>
-      <w:bookmarkStart w:id="0" w:name="_GoBack"/>
-      <w:bookmarkEnd w:id="0"/>
-    </w:p>
+    <w:p/>
     <w:p>
       <w:pPr>
         <w:pStyle w:val="Heading2"/>
@@ -11968,20 +11727,8 @@
                 <w:szCs w:val="20"/>
                 <w:lang w:eastAsia="de-CH"/>
               </w:rPr>
-              <w:t xml:space="preserve">wahr- </w:t>
-            </w:r>
-            <w:proofErr w:type="spellStart"/>
-            <w:r>
-              <w:rPr>
-                <w:rFonts w:eastAsia="Times New Roman" w:cs="Times New Roman"/>
-                <w:color w:val="000000"/>
-                <w:sz w:val="20"/>
-                <w:szCs w:val="20"/>
-                <w:lang w:eastAsia="de-CH"/>
-              </w:rPr>
-              <w:t>scheinlich</w:t>
-            </w:r>
-            <w:proofErr w:type="spellEnd"/>
+              <w:t>wahr- scheinlich</w:t>
+            </w:r>
           </w:p>
         </w:tc>
         <w:tc>
@@ -12963,7 +12710,7 @@
             <v:imagedata r:id="rId13" o:title=""/>
             <w10:wrap type="square"/>
           </v:shape>
-          <o:OLEObject Type="Embed" ProgID="Visio.Drawing.15" ShapeID="_x0000_s1026" DrawAspect="Content" ObjectID="_1474637784" r:id="rId14"/>
+          <o:OLEObject Type="Embed" ProgID="Visio.Drawing.15" ShapeID="_x0000_s1026" DrawAspect="Content" ObjectID="_1474703212" r:id="rId14"/>
         </w:pict>
       </w:r>
       <w:r>
@@ -13129,27 +12876,14 @@
     <w:r>
       <w:t>/</w:t>
     </w:r>
-    <w:r>
-      <w:fldChar w:fldCharType="begin"/>
-    </w:r>
-    <w:r>
-      <w:instrText xml:space="preserve"> NUMPAGES   \* MERGEFORMAT </w:instrText>
-    </w:r>
-    <w:r>
-      <w:fldChar w:fldCharType="separate"/>
-    </w:r>
-    <w:r>
-      <w:rPr>
-        <w:noProof/>
-      </w:rPr>
-      <w:t>8</w:t>
-    </w:r>
-    <w:r>
-      <w:rPr>
-        <w:noProof/>
-      </w:rPr>
-      <w:fldChar w:fldCharType="end"/>
-    </w:r>
+    <w:fldSimple w:instr=" NUMPAGES   \* MERGEFORMAT ">
+      <w:r>
+        <w:rPr>
+          <w:noProof/>
+        </w:rPr>
+        <w:t>8</w:t>
+      </w:r>
+    </w:fldSimple>
   </w:p>
 </w:ftr>
 </file>
@@ -13182,7 +12916,7 @@
       <w:rPr>
         <w:noProof/>
       </w:rPr>
-      <w:t>5</w:t>
+      <w:t>4</w:t>
     </w:r>
     <w:r>
       <w:fldChar w:fldCharType="end"/>
@@ -13190,27 +12924,14 @@
     <w:r>
       <w:t>/</w:t>
     </w:r>
-    <w:r>
-      <w:fldChar w:fldCharType="begin"/>
-    </w:r>
-    <w:r>
-      <w:instrText xml:space="preserve"> NUMPAGES   \* MERGEFORMAT </w:instrText>
-    </w:r>
-    <w:r>
-      <w:fldChar w:fldCharType="separate"/>
-    </w:r>
-    <w:r>
-      <w:rPr>
-        <w:noProof/>
-      </w:rPr>
-      <w:t>8</w:t>
-    </w:r>
-    <w:r>
-      <w:rPr>
-        <w:noProof/>
-      </w:rPr>
-      <w:fldChar w:fldCharType="end"/>
-    </w:r>
+    <w:fldSimple w:instr=" NUMPAGES   \* MERGEFORMAT ">
+      <w:r>
+        <w:rPr>
+          <w:noProof/>
+        </w:rPr>
+        <w:t>8</w:t>
+      </w:r>
+    </w:fldSimple>
   </w:p>
 </w:ftr>
 </file>
@@ -13241,7 +12962,7 @@
       <w:rPr>
         <w:noProof/>
       </w:rPr>
-      <w:t>8</w:t>
+      <w:t>6</w:t>
     </w:r>
     <w:r>
       <w:fldChar w:fldCharType="end"/>
@@ -13249,27 +12970,14 @@
     <w:r>
       <w:t>/</w:t>
     </w:r>
-    <w:r>
-      <w:fldChar w:fldCharType="begin"/>
-    </w:r>
-    <w:r>
-      <w:instrText xml:space="preserve"> NUMPAGES   \* MERGEFORMAT </w:instrText>
-    </w:r>
-    <w:r>
-      <w:fldChar w:fldCharType="separate"/>
-    </w:r>
-    <w:r>
-      <w:rPr>
-        <w:noProof/>
-      </w:rPr>
-      <w:t>8</w:t>
-    </w:r>
-    <w:r>
-      <w:rPr>
-        <w:noProof/>
-      </w:rPr>
-      <w:fldChar w:fldCharType="end"/>
-    </w:r>
+    <w:fldSimple w:instr=" NUMPAGES   \* MERGEFORMAT ">
+      <w:r>
+        <w:rPr>
+          <w:noProof/>
+        </w:rPr>
+        <w:t>8</w:t>
+      </w:r>
+    </w:fldSimple>
   </w:p>
 </w:ftr>
 </file>
@@ -15739,7 +15447,7 @@
   <a:extraClrSchemeLst/>
   <a:extLst>
     <a:ext uri="{05A4C25C-085E-4340-85A3-A5531E510DB2}">
-      <thm15:themeFamily xmlns="" xmlns:thm15="http://schemas.microsoft.com/office/thememl/2012/main" name="Office Theme" id="{62F939B6-93AF-4DB8-9C6B-D6C7DFDC589F}" vid="{4A3C46E8-61CC-4603-A589-7422A47A8E4A}"/>
+      <thm15:themeFamily xmlns:thm15="http://schemas.microsoft.com/office/thememl/2012/main" xmlns="" name="Office Theme" id="{62F939B6-93AF-4DB8-9C6B-D6C7DFDC589F}" vid="{4A3C46E8-61CC-4603-A589-7422A47A8E4A}"/>
     </a:ext>
   </a:extLst>
 </a:theme>
@@ -15750,7 +15458,7 @@
 </file>
 
 <file path=customXml/itemProps1.xml><?xml version="1.0" encoding="utf-8"?>
-<ds:datastoreItem xmlns:ds="http://schemas.openxmlformats.org/officeDocument/2006/customXml" ds:itemID="{8837BB75-C6A4-4118-B30E-080ADDA96307}">
+<ds:datastoreItem xmlns:ds="http://schemas.openxmlformats.org/officeDocument/2006/customXml" ds:itemID="{F73C1D69-11F3-435D-AE59-4E4AC6D608DF}">
   <ds:schemaRefs>
     <ds:schemaRef ds:uri="http://schemas.openxmlformats.org/officeDocument/2006/bibliography"/>
   </ds:schemaRefs>

</xml_diff>